<commit_message>
se agregan cosas investigacion sobre cursos
</commit_message>
<xml_diff>
--- a/Investigacion Sobre Cursos.docx
+++ b/Investigacion Sobre Cursos.docx
@@ -3,41 +3,14 @@
 <w:document xmlns:wpc="http://schemas.microsoft.com/office/word/2010/wordprocessingCanvas" xmlns:cx="http://schemas.microsoft.com/office/drawing/2014/chartex" xmlns:mc="http://schemas.openxmlformats.org/markup-compatibility/2006" xmlns:o="urn:schemas-microsoft-com:office:office" xmlns:r="http://schemas.openxmlformats.org/officeDocument/2006/relationships" xmlns:m="http://schemas.openxmlformats.org/officeDocument/2006/math" xmlns:v="urn:schemas-microsoft-com:vml" xmlns:wp14="http://schemas.microsoft.com/office/word/2010/wordprocessingDrawing" xmlns:wp="http://schemas.openxmlformats.org/drawingml/2006/wordprocessingDrawing" xmlns:w10="urn:schemas-microsoft-com:office:word" xmlns:w="http://schemas.openxmlformats.org/wordprocessingml/2006/main" xmlns:w14="http://schemas.microsoft.com/office/word/2010/wordml" xmlns:w15="http://schemas.microsoft.com/office/word/2012/wordml" xmlns:w16se="http://schemas.microsoft.com/office/word/2015/wordml/symex" xmlns:wpg="http://schemas.microsoft.com/office/word/2010/wordprocessingGroup" xmlns:wpi="http://schemas.microsoft.com/office/word/2010/wordprocessingInk" xmlns:wne="http://schemas.microsoft.com/office/word/2006/wordml" xmlns:wps="http://schemas.microsoft.com/office/word/2010/wordprocessingShape" mc:Ignorable="w14 w15 w16se wp14">
   <w:body>
     <w:p>
-      <w:r>
-        <w:fldChar w:fldCharType="begin"/>
-      </w:r>
-      <w:r>
-        <w:instrText xml:space="preserve"> HYPERLINK "https://www.udemy.com/course/complete-data-analyst-bootcamp-from-basics-to-advanced/" </w:instrText>
-      </w:r>
-      <w:r>
-        <w:fldChar w:fldCharType="separate"/>
-      </w:r>
-      <w:r>
-        <w:rPr>
-          <w:rStyle w:val="Hipervnculo"/>
-        </w:rPr>
-        <w:t xml:space="preserve">Complete Data Analyst </w:t>
-      </w:r>
-      <w:proofErr w:type="spellStart"/>
-      <w:r>
-        <w:rPr>
-          <w:rStyle w:val="Hipervnculo"/>
-        </w:rPr>
-        <w:t>Bootcamp</w:t>
-      </w:r>
-      <w:proofErr w:type="spellEnd"/>
-      <w:r>
-        <w:rPr>
-          <w:rStyle w:val="Hipervnculo"/>
-        </w:rPr>
-        <w:t xml:space="preserve"> From Basics To Advanced</w:t>
-      </w:r>
-      <w:r>
-        <w:rPr>
-          <w:rStyle w:val="Hipervnculo"/>
-        </w:rPr>
-        <w:fldChar w:fldCharType="end"/>
-      </w:r>
+      <w:hyperlink r:id="rId5" w:history="1">
+        <w:r>
+          <w:rPr>
+            <w:rStyle w:val="Hipervnculo"/>
+          </w:rPr>
+          <w:t>Complete Data Analyst Bootcamp From Basics To Advanced</w:t>
+        </w:r>
+      </w:hyperlink>
     </w:p>
     <w:p>
       <w:pPr>
@@ -59,54 +32,18 @@
       </w:r>
     </w:p>
     <w:p>
-      <w:hyperlink r:id="rId5" w:history="1">
+      <w:hyperlink r:id="rId6" w:history="1">
         <w:r>
           <w:rPr>
             <w:rStyle w:val="Hipervnculo"/>
           </w:rPr>
           <w:br/>
         </w:r>
-        <w:proofErr w:type="spellStart"/>
         <w:r>
           <w:rPr>
             <w:rStyle w:val="Hipervnculo"/>
           </w:rPr>
-          <w:t>Curso</w:t>
-        </w:r>
-        <w:proofErr w:type="spellEnd"/>
-        <w:r>
-          <w:rPr>
-            <w:rStyle w:val="Hipervnculo"/>
-          </w:rPr>
-          <w:t xml:space="preserve"> </w:t>
-        </w:r>
-        <w:proofErr w:type="spellStart"/>
-        <w:r>
-          <w:rPr>
-            <w:rStyle w:val="Hipervnculo"/>
-          </w:rPr>
-          <w:t>completo</w:t>
-        </w:r>
-        <w:proofErr w:type="spellEnd"/>
-        <w:r>
-          <w:rPr>
-            <w:rStyle w:val="Hipervnculo"/>
-          </w:rPr>
-          <w:t xml:space="preserve"> de Machine Learning: Data Science </w:t>
-        </w:r>
-        <w:proofErr w:type="spellStart"/>
-        <w:r>
-          <w:rPr>
-            <w:rStyle w:val="Hipervnculo"/>
-          </w:rPr>
-          <w:t>en</w:t>
-        </w:r>
-        <w:proofErr w:type="spellEnd"/>
-        <w:r>
-          <w:rPr>
-            <w:rStyle w:val="Hipervnculo"/>
-          </w:rPr>
-          <w:t xml:space="preserve"> Python</w:t>
+          <w:t>Curso completo de Machine Learning: Data Science en Python</w:t>
         </w:r>
       </w:hyperlink>
     </w:p>
@@ -139,127 +76,47 @@
         <w:rPr>
           <w:lang w:val="es-AR"/>
         </w:rPr>
-        <w:t xml:space="preserve">Google que </w:t>
-      </w:r>
-      <w:proofErr w:type="spellStart"/>
-      <w:r>
-        <w:rPr>
-          <w:lang w:val="es-AR"/>
-        </w:rPr>
-        <w:t>esta</w:t>
-      </w:r>
-      <w:proofErr w:type="spellEnd"/>
-      <w:r>
-        <w:rPr>
-          <w:lang w:val="es-AR"/>
-        </w:rPr>
-        <w:t xml:space="preserve"> muy bueno y tiene una fuerte orientación hacia lo </w:t>
-      </w:r>
-      <w:proofErr w:type="spellStart"/>
-      <w:r>
-        <w:rPr>
-          <w:lang w:val="es-AR"/>
-        </w:rPr>
-        <w:t>teorico</w:t>
-      </w:r>
-      <w:proofErr w:type="spellEnd"/>
-      <w:r>
-        <w:rPr>
-          <w:lang w:val="es-AR"/>
-        </w:rPr>
-        <w:t>.</w:t>
-      </w:r>
-    </w:p>
-    <w:p>
-      <w:pPr>
-        <w:rPr>
-          <w:lang w:val="es-AR"/>
-        </w:rPr>
-      </w:pPr>
-      <w:proofErr w:type="spellStart"/>
-      <w:r>
-        <w:rPr>
-          <w:lang w:val="es-AR"/>
-        </w:rPr>
-        <w:t>Educacion</w:t>
-      </w:r>
-      <w:proofErr w:type="spellEnd"/>
-      <w:r>
-        <w:rPr>
-          <w:lang w:val="es-AR"/>
-        </w:rPr>
-        <w:t xml:space="preserve"> IT tiene cursos de </w:t>
-      </w:r>
-      <w:proofErr w:type="spellStart"/>
-      <w:r>
-        <w:rPr>
-          <w:lang w:val="es-AR"/>
-        </w:rPr>
-        <w:t>PowerBy</w:t>
-      </w:r>
-      <w:proofErr w:type="spellEnd"/>
-      <w:r>
-        <w:rPr>
-          <w:lang w:val="es-AR"/>
-        </w:rPr>
-        <w:t xml:space="preserve"> y cosas asi.</w:t>
-      </w:r>
-    </w:p>
-    <w:p>
-      <w:pPr>
-        <w:rPr>
-          <w:lang w:val="es-AR"/>
-        </w:rPr>
-      </w:pPr>
-      <w:r>
-        <w:rPr>
-          <w:lang w:val="es-AR"/>
-        </w:rPr>
-        <w:t xml:space="preserve">Machine </w:t>
-      </w:r>
-      <w:proofErr w:type="spellStart"/>
-      <w:r>
-        <w:rPr>
-          <w:lang w:val="es-AR"/>
-        </w:rPr>
-        <w:t>Learning</w:t>
-      </w:r>
-      <w:proofErr w:type="spellEnd"/>
-      <w:r>
-        <w:rPr>
-          <w:lang w:val="es-AR"/>
-        </w:rPr>
-        <w:t xml:space="preserve"> en </w:t>
-      </w:r>
-      <w:proofErr w:type="spellStart"/>
-      <w:r>
-        <w:rPr>
-          <w:lang w:val="es-AR"/>
-        </w:rPr>
-        <w:t>Coursera</w:t>
-      </w:r>
-      <w:proofErr w:type="spellEnd"/>
-      <w:r>
-        <w:rPr>
-          <w:lang w:val="es-AR"/>
-        </w:rPr>
-        <w:t>.</w:t>
-      </w:r>
-    </w:p>
-    <w:p>
-      <w:pPr>
-        <w:rPr>
-          <w:lang w:val="es-AR"/>
-        </w:rPr>
-      </w:pPr>
-      <w:proofErr w:type="spellStart"/>
+        <w:t>Google que esta muy bueno y tiene una fuerte orientación hacia lo teorico.</w:t>
+      </w:r>
+    </w:p>
+    <w:p>
+      <w:pPr>
+        <w:rPr>
+          <w:lang w:val="es-AR"/>
+        </w:rPr>
+      </w:pPr>
+      <w:r>
+        <w:rPr>
+          <w:lang w:val="es-AR"/>
+        </w:rPr>
+        <w:t>Educacion IT tiene cursos de PowerBy y cosas asi.</w:t>
+      </w:r>
+    </w:p>
+    <w:p>
+      <w:pPr>
+        <w:rPr>
+          <w:lang w:val="es-AR"/>
+        </w:rPr>
+      </w:pPr>
+      <w:r>
+        <w:rPr>
+          <w:lang w:val="es-AR"/>
+        </w:rPr>
+        <w:t>Machine Learning en Coursera.</w:t>
+      </w:r>
+    </w:p>
+    <w:p>
+      <w:pPr>
+        <w:rPr>
+          <w:lang w:val="es-AR"/>
+        </w:rPr>
+      </w:pPr>
       <w:r>
         <w:rPr>
           <w:lang w:val="es-AR"/>
         </w:rPr>
         <w:t>FreeCodeCamp</w:t>
       </w:r>
-      <w:proofErr w:type="spellEnd"/>
     </w:p>
     <w:p>
       <w:pPr>
@@ -317,21 +174,7 @@
         <w:rPr>
           <w:lang w:val="es-AR"/>
         </w:rPr>
-        <w:t xml:space="preserve">Ingeniería inversa, veamos </w:t>
-      </w:r>
-      <w:proofErr w:type="spellStart"/>
-      <w:r>
-        <w:rPr>
-          <w:lang w:val="es-AR"/>
-        </w:rPr>
-        <w:t>que</w:t>
-      </w:r>
-      <w:proofErr w:type="spellEnd"/>
-      <w:r>
-        <w:rPr>
-          <w:lang w:val="es-AR"/>
-        </w:rPr>
-        <w:t xml:space="preserve"> es lo que se está pidiendo actualmente, chequeando algunas ofertas.</w:t>
+        <w:t>Ingeniería inversa, veamos que es lo que se está pidiendo actualmente, chequeando algunas ofertas.</w:t>
       </w:r>
     </w:p>
     <w:p>
@@ -455,35 +298,7 @@
         <w:rPr>
           <w:lang w:val="es-AR"/>
         </w:rPr>
-        <w:t xml:space="preserve">(Yo ya se </w:t>
-      </w:r>
-      <w:proofErr w:type="spellStart"/>
-      <w:r>
-        <w:rPr>
-          <w:lang w:val="es-AR"/>
-        </w:rPr>
-        <w:t>utilizer</w:t>
-      </w:r>
-      <w:proofErr w:type="spellEnd"/>
-      <w:r>
-        <w:rPr>
-          <w:lang w:val="es-AR"/>
-        </w:rPr>
-        <w:t xml:space="preserve"> </w:t>
-      </w:r>
-      <w:proofErr w:type="spellStart"/>
-      <w:r>
-        <w:rPr>
-          <w:lang w:val="es-AR"/>
-        </w:rPr>
-        <w:t>Looker</w:t>
-      </w:r>
-      <w:proofErr w:type="spellEnd"/>
-      <w:r>
-        <w:rPr>
-          <w:lang w:val="es-AR"/>
-        </w:rPr>
-        <w:t xml:space="preserve">) </w:t>
+        <w:t xml:space="preserve">(Yo ya se utilizer Looker) </w:t>
       </w:r>
     </w:p>
     <w:p>
@@ -558,40 +373,18 @@
           <w:lang w:val="es-AR"/>
         </w:rPr>
       </w:pPr>
-      <w:proofErr w:type="spellStart"/>
       <w:r>
         <w:rPr>
           <w:lang w:val="es-AR"/>
         </w:rPr>
         <w:lastRenderedPageBreak/>
-        <w:t>Dataset</w:t>
-      </w:r>
-      <w:proofErr w:type="spellEnd"/>
-      <w:r>
-        <w:rPr>
-          <w:lang w:val="es-AR"/>
-        </w:rPr>
-        <w:t>, buscar uno</w:t>
-      </w:r>
-      <w:r>
-        <w:rPr>
-          <w:lang w:val="es-AR"/>
-        </w:rPr>
-        <w:t xml:space="preserve">, como en </w:t>
-      </w:r>
-      <w:proofErr w:type="spellStart"/>
-      <w:r>
-        <w:rPr>
-          <w:lang w:val="es-AR"/>
-        </w:rPr>
-        <w:t>Kaggle</w:t>
-      </w:r>
-      <w:proofErr w:type="spellEnd"/>
-      <w:r>
-        <w:rPr>
-          <w:lang w:val="es-AR"/>
-        </w:rPr>
-        <w:t>.</w:t>
+        <w:t>Dataset, buscar uno</w:t>
+      </w:r>
+      <w:r>
+        <w:rPr>
+          <w:lang w:val="es-AR"/>
+        </w:rPr>
+        <w:t>, como en Kaggle.</w:t>
       </w:r>
     </w:p>
     <w:p>
@@ -703,7 +496,6 @@
         </w:rPr>
         <w:t xml:space="preserve">Portfolio no muy extenso ni técnico, tampoco en </w:t>
       </w:r>
-      <w:proofErr w:type="spellStart"/>
       <w:r>
         <w:rPr>
           <w:lang w:val="es-AR"/>
@@ -714,14 +506,7 @@
         <w:rPr>
           <w:lang w:val="es-AR"/>
         </w:rPr>
-        <w:t>ithub</w:t>
-      </w:r>
-      <w:proofErr w:type="spellEnd"/>
-      <w:r>
-        <w:rPr>
-          <w:lang w:val="es-AR"/>
-        </w:rPr>
-        <w:t>.</w:t>
+        <w:t>ithub.</w:t>
       </w:r>
     </w:p>
     <w:p>
@@ -777,21 +562,7 @@
         <w:rPr>
           <w:lang w:val="es-AR"/>
         </w:rPr>
-        <w:t xml:space="preserve">Personalizar según el rol al que estoy aspirando (en mi caso data </w:t>
-      </w:r>
-      <w:proofErr w:type="spellStart"/>
-      <w:r>
-        <w:rPr>
-          <w:lang w:val="es-AR"/>
-        </w:rPr>
-        <w:t>analytics</w:t>
-      </w:r>
-      <w:proofErr w:type="spellEnd"/>
-      <w:r>
-        <w:rPr>
-          <w:lang w:val="es-AR"/>
-        </w:rPr>
-        <w:t>).</w:t>
+        <w:t>Personalizar según el rol al que estoy aspirando (en mi caso data analytics).</w:t>
       </w:r>
     </w:p>
     <w:p>
@@ -863,21 +634,7 @@
         <w:rPr>
           <w:lang w:val="es-AR"/>
         </w:rPr>
-        <w:t xml:space="preserve">El </w:t>
-      </w:r>
-      <w:proofErr w:type="spellStart"/>
-      <w:r>
-        <w:rPr>
-          <w:lang w:val="es-AR"/>
-        </w:rPr>
-        <w:t>github</w:t>
-      </w:r>
-      <w:proofErr w:type="spellEnd"/>
-      <w:r>
-        <w:rPr>
-          <w:lang w:val="es-AR"/>
-        </w:rPr>
-        <w:t xml:space="preserve"> sirve si se lo vamos a mostrar a alguien más técnico probablemente, pero no es el portfolio sino el repositorio.</w:t>
+        <w:t>El github sirve si se lo vamos a mostrar a alguien más técnico probablemente, pero no es el portfolio sino el repositorio.</w:t>
       </w:r>
     </w:p>
     <w:p>
@@ -909,7 +666,6 @@
           <w:lang w:val="es-AR"/>
         </w:rPr>
       </w:pPr>
-      <w:bookmarkStart w:id="0" w:name="_GoBack"/>
       <w:r>
         <w:rPr>
           <w:noProof/>
@@ -938,7 +694,7 @@
                     <pic:cNvPicPr/>
                   </pic:nvPicPr>
                   <pic:blipFill rotWithShape="1">
-                    <a:blip r:embed="rId6" cstate="print">
+                    <a:blip r:embed="rId7" cstate="print">
                       <a:extLst>
                         <a:ext uri="{28A0092B-C50C-407E-A947-70E740481C1C}">
                           <a14:useLocalDpi xmlns:a14="http://schemas.microsoft.com/office/drawing/2010/main" val="0"/>
@@ -977,26 +733,11 @@
           </wp:anchor>
         </w:drawing>
       </w:r>
-      <w:bookmarkEnd w:id="0"/>
-      <w:r>
-        <w:rPr>
-          <w:lang w:val="es-AR"/>
-        </w:rPr>
-        <w:t xml:space="preserve">Titular, </w:t>
-      </w:r>
-      <w:proofErr w:type="spellStart"/>
-      <w:r>
-        <w:rPr>
-          <w:lang w:val="es-AR"/>
-        </w:rPr>
-        <w:t>Highlights</w:t>
-      </w:r>
-      <w:proofErr w:type="spellEnd"/>
-      <w:r>
-        <w:rPr>
-          <w:lang w:val="es-AR"/>
-        </w:rPr>
-        <w:t>, Herramientas y Proyectos concretos</w:t>
+      <w:r>
+        <w:rPr>
+          <w:lang w:val="es-AR"/>
+        </w:rPr>
+        <w:t>Titular, Highlights, Herramientas y Proyectos concretos</w:t>
       </w:r>
     </w:p>
     <w:p>
@@ -1054,7 +795,7 @@
                     <pic:cNvPicPr/>
                   </pic:nvPicPr>
                   <pic:blipFill rotWithShape="1">
-                    <a:blip r:embed="rId7" cstate="print">
+                    <a:blip r:embed="rId8" cstate="print">
                       <a:extLst>
                         <a:ext uri="{28A0092B-C50C-407E-A947-70E740481C1C}">
                           <a14:useLocalDpi xmlns:a14="http://schemas.microsoft.com/office/drawing/2010/main" val="0"/>
@@ -1129,7 +870,7 @@
                     <pic:cNvPicPr/>
                   </pic:nvPicPr>
                   <pic:blipFill rotWithShape="1">
-                    <a:blip r:embed="rId8" cstate="print">
+                    <a:blip r:embed="rId9" cstate="print">
                       <a:extLst>
                         <a:ext uri="{28A0092B-C50C-407E-A947-70E740481C1C}">
                           <a14:useLocalDpi xmlns:a14="http://schemas.microsoft.com/office/drawing/2010/main" val="0"/>
@@ -1209,7 +950,7 @@
                     <pic:cNvPicPr/>
                   </pic:nvPicPr>
                   <pic:blipFill rotWithShape="1">
-                    <a:blip r:embed="rId9">
+                    <a:blip r:embed="rId10">
                       <a:extLst>
                         <a:ext uri="{28A0092B-C50C-407E-A947-70E740481C1C}">
                           <a14:useLocalDpi xmlns:a14="http://schemas.microsoft.com/office/drawing/2010/main" val="0"/>
@@ -1303,7 +1044,7 @@
                     <pic:cNvPicPr/>
                   </pic:nvPicPr>
                   <pic:blipFill rotWithShape="1">
-                    <a:blip r:embed="rId10" cstate="print">
+                    <a:blip r:embed="rId11" cstate="print">
                       <a:extLst>
                         <a:ext uri="{28A0092B-C50C-407E-A947-70E740481C1C}">
                           <a14:useLocalDpi xmlns:a14="http://schemas.microsoft.com/office/drawing/2010/main" val="0"/>
@@ -1369,6 +1110,28 @@
         </w:rPr>
         <w:t xml:space="preserve">En que consiste el proyecto, el beneficio cuantificado, crear una ficha específica para cada uno de los proyectos ampliando la información del mismo. </w:t>
       </w:r>
+    </w:p>
+    <w:p>
+      <w:pPr>
+        <w:rPr>
+          <w:lang w:val="es-AR"/>
+        </w:rPr>
+      </w:pPr>
+    </w:p>
+    <w:p>
+      <w:pPr>
+        <w:rPr>
+          <w:lang w:val="es-AR"/>
+        </w:rPr>
+      </w:pPr>
+      <w:r>
+        <w:rPr>
+          <w:lang w:val="es-AR"/>
+        </w:rPr>
+        <w:t>Vamos a empezar con TABLEAU, SQL SERVER, PYTHON Y POWER BY.</w:t>
+      </w:r>
+      <w:bookmarkStart w:id="0" w:name="_GoBack"/>
+      <w:bookmarkEnd w:id="0"/>
     </w:p>
     <w:sectPr>
       <w:pgSz w:w="12240" w:h="15840"/>

</xml_diff>